<commit_message>
Updated the problem 1
Updated the problem 1
</commit_message>
<xml_diff>
--- a/Day 1/Peng_Xiang_ProblemSolving.docx
+++ b/Day 1/Peng_Xiang_ProblemSolving.docx
@@ -754,78 +754,8 @@
         </w:rPr>
         <w:br/>
       </w:r>
-      <w:r>
-        <w:rPr>
-          <w:rFonts w:ascii="Times New Roman" w:hAnsi="Times New Roman"/>
-          <w:sz w:val="24"/>
-          <w:szCs w:val="24"/>
-        </w:rPr>
-        <w:br/>
-        <w:t>The conditions are Cat and Parrot, Parrot and Seed cannot be together alone.</w:t>
-      </w:r>
-      <w:r>
-        <w:rPr>
-          <w:rFonts w:ascii="Times New Roman" w:hAnsi="Times New Roman"/>
-          <w:sz w:val="24"/>
-          <w:szCs w:val="24"/>
-        </w:rPr>
-        <w:br/>
-        <w:t xml:space="preserve">Based on these, say that we got starting point A and destination B. </w:t>
-      </w:r>
-      <w:r>
-        <w:rPr>
-          <w:rFonts w:ascii="Times New Roman" w:hAnsi="Times New Roman"/>
-          <w:sz w:val="24"/>
-          <w:szCs w:val="24"/>
-        </w:rPr>
-        <w:br/>
-        <w:t>1. Transport Parrot first from A, Parrot is at B. Cat and Seed are at A.</w:t>
-      </w:r>
-      <w:r>
-        <w:rPr>
-          <w:rFonts w:ascii="Times New Roman" w:hAnsi="Times New Roman"/>
-          <w:sz w:val="24"/>
-          <w:szCs w:val="24"/>
-        </w:rPr>
-        <w:br/>
-        <w:t>2. Transport Seed from A, then Take Parrot back.</w:t>
-      </w:r>
-      <w:r>
-        <w:rPr>
-          <w:rFonts w:ascii="Times New Roman" w:hAnsi="Times New Roman"/>
-          <w:sz w:val="24"/>
-          <w:szCs w:val="24"/>
-        </w:rPr>
-        <w:br/>
-        <w:t>3. Leave Parrot at A, then take Cat to B.</w:t>
-      </w:r>
-      <w:r>
-        <w:rPr>
-          <w:rFonts w:ascii="Times New Roman" w:hAnsi="Times New Roman"/>
-          <w:sz w:val="24"/>
-          <w:szCs w:val="24"/>
-        </w:rPr>
-        <w:br/>
-        <w:t>4. Now we got Cat and Seed at B, Parrot at A.</w:t>
-      </w:r>
-      <w:r>
-        <w:rPr>
-          <w:rFonts w:ascii="Times New Roman" w:hAnsi="Times New Roman"/>
-          <w:sz w:val="24"/>
-          <w:szCs w:val="24"/>
-        </w:rPr>
-        <w:br/>
-        <w:t>5. Take Parrot finally.</w:t>
-      </w:r>
-      <w:r>
-        <w:rPr>
-          <w:rFonts w:ascii="Times New Roman" w:hAnsi="Times New Roman"/>
-          <w:sz w:val="24"/>
-          <w:szCs w:val="24"/>
-        </w:rPr>
-        <w:br/>
-        <w:t>6. Cat, Parrot, and Seed are now all at B. Problem solved.</w:t>
-      </w:r>
+      <w:bookmarkStart w:id="0" w:name="_GoBack"/>
+      <w:bookmarkEnd w:id="0"/>
       <w:r>
         <w:rPr>
           <w:rFonts w:ascii="Times New Roman" w:hAnsi="Times New Roman"/>
@@ -2574,8 +2504,6 @@
         <w:br/>
         <w:t>Yes</w:t>
       </w:r>
-      <w:bookmarkStart w:id="0" w:name="_GoBack"/>
-      <w:bookmarkEnd w:id="0"/>
     </w:p>
     <w:p>
       <w:pPr>
@@ -2622,6 +2550,14 @@
           <w:szCs w:val="24"/>
         </w:rPr>
         <w:t>a) Explain the solution in full.</w:t>
+      </w:r>
+      <w:r>
+        <w:rPr>
+          <w:rFonts w:ascii="Times New Roman" w:hAnsi="Times New Roman"/>
+          <w:sz w:val="24"/>
+          <w:szCs w:val="24"/>
+        </w:rPr>
+        <w:br/>
       </w:r>
       <w:r>
         <w:rPr>
@@ -3731,7 +3667,7 @@
 </file>
 
 <file path=customXml/itemProps1.xml><?xml version="1.0" encoding="utf-8"?>
-<ds:datastoreItem xmlns:ds="http://schemas.openxmlformats.org/officeDocument/2006/customXml" ds:itemID="{5D2583F7-1D3C-754A-A877-288ADA0561D3}">
+<ds:datastoreItem xmlns:ds="http://schemas.openxmlformats.org/officeDocument/2006/customXml" ds:itemID="{BDA610EB-995C-8A45-9200-7DC86A396C6D}">
   <ds:schemaRefs>
     <ds:schemaRef ds:uri="http://schemas.openxmlformats.org/officeDocument/2006/bibliography"/>
   </ds:schemaRefs>

</xml_diff>

<commit_message>
Solve the problem 1 correctly
Solve the problem 1 correctly
</commit_message>
<xml_diff>
--- a/Day 1/Peng_Xiang_ProblemSolving.docx
+++ b/Day 1/Peng_Xiang_ProblemSolving.docx
@@ -754,6 +754,110 @@
         </w:rPr>
         <w:br/>
       </w:r>
+      <w:r>
+        <w:rPr>
+          <w:rFonts w:ascii="Times New Roman" w:hAnsi="Times New Roman"/>
+          <w:sz w:val="24"/>
+          <w:szCs w:val="24"/>
+        </w:rPr>
+        <w:br/>
+        <w:t>The conditions are Cat and Parrot, Parrot and Seed cannot be together alone.</w:t>
+      </w:r>
+      <w:r>
+        <w:rPr>
+          <w:rFonts w:ascii="Times New Roman" w:hAnsi="Times New Roman"/>
+          <w:sz w:val="24"/>
+          <w:szCs w:val="24"/>
+        </w:rPr>
+        <w:br/>
+        <w:t xml:space="preserve">Based on these, say that we got starting point A and destination B. </w:t>
+      </w:r>
+      <w:r>
+        <w:rPr>
+          <w:rFonts w:ascii="Times New Roman" w:hAnsi="Times New Roman"/>
+          <w:sz w:val="24"/>
+          <w:szCs w:val="24"/>
+        </w:rPr>
+        <w:br/>
+        <w:t>1. Transport Parrot first from A, Parrot is at B. Cat and Seed are at A.</w:t>
+      </w:r>
+      <w:r>
+        <w:rPr>
+          <w:rFonts w:ascii="Times New Roman" w:hAnsi="Times New Roman"/>
+          <w:sz w:val="24"/>
+          <w:szCs w:val="24"/>
+        </w:rPr>
+        <w:br/>
+        <w:t>2. Transport Seed from A, then Take Parrot back.</w:t>
+      </w:r>
+      <w:r>
+        <w:rPr>
+          <w:rFonts w:ascii="Times New Roman" w:hAnsi="Times New Roman"/>
+          <w:sz w:val="24"/>
+          <w:szCs w:val="24"/>
+        </w:rPr>
+        <w:br/>
+        <w:t>3. Leave Parrot at A, then take Cat to B.</w:t>
+      </w:r>
+      <w:r>
+        <w:rPr>
+          <w:rFonts w:ascii="Times New Roman" w:hAnsi="Times New Roman"/>
+          <w:sz w:val="24"/>
+          <w:szCs w:val="24"/>
+        </w:rPr>
+        <w:br/>
+        <w:t>4. Now we got Cat and Seed at B, Parrot at A.</w:t>
+      </w:r>
+      <w:r>
+        <w:rPr>
+          <w:rFonts w:ascii="Times New Roman" w:hAnsi="Times New Roman"/>
+          <w:sz w:val="24"/>
+          <w:szCs w:val="24"/>
+        </w:rPr>
+        <w:br/>
+        <w:t>5. Take Parrot finally.</w:t>
+      </w:r>
+      <w:r>
+        <w:rPr>
+          <w:rFonts w:ascii="Times New Roman" w:hAnsi="Times New Roman"/>
+          <w:sz w:val="24"/>
+          <w:szCs w:val="24"/>
+        </w:rPr>
+        <w:br/>
+        <w:t>6. Cat, Parrot, and Seed are now all at B. Problem solved.</w:t>
+      </w:r>
+      <w:r>
+        <w:rPr>
+          <w:rFonts w:ascii="Times New Roman" w:hAnsi="Times New Roman"/>
+          <w:sz w:val="24"/>
+          <w:szCs w:val="24"/>
+        </w:rPr>
+        <w:br/>
+      </w:r>
+      <w:r>
+        <w:rPr>
+          <w:rFonts w:ascii="Times New Roman" w:hAnsi="Times New Roman"/>
+          <w:sz w:val="24"/>
+          <w:szCs w:val="24"/>
+        </w:rPr>
+        <w:br/>
+      </w:r>
+      <w:r>
+        <w:rPr>
+          <w:rFonts w:ascii="Times New Roman" w:hAnsi="Times New Roman"/>
+          <w:sz w:val="24"/>
+          <w:szCs w:val="24"/>
+        </w:rPr>
+        <w:t xml:space="preserve">   </w:t>
+      </w:r>
+      <w:r>
+        <w:rPr>
+          <w:rFonts w:ascii="Times New Roman" w:hAnsi="Times New Roman"/>
+          <w:sz w:val="24"/>
+          <w:szCs w:val="24"/>
+        </w:rPr>
+        <w:t>b) Describe some test cases y</w:t>
+      </w:r>
       <w:bookmarkStart w:id="0" w:name="_GoBack"/>
       <w:bookmarkEnd w:id="0"/>
       <w:r>
@@ -762,31 +866,7 @@
           <w:sz w:val="24"/>
           <w:szCs w:val="24"/>
         </w:rPr>
-        <w:br/>
-      </w:r>
-      <w:r>
-        <w:rPr>
-          <w:rFonts w:ascii="Times New Roman" w:hAnsi="Times New Roman"/>
-          <w:sz w:val="24"/>
-          <w:szCs w:val="24"/>
-        </w:rPr>
-        <w:br/>
-      </w:r>
-      <w:r>
-        <w:rPr>
-          <w:rFonts w:ascii="Times New Roman" w:hAnsi="Times New Roman"/>
-          <w:sz w:val="24"/>
-          <w:szCs w:val="24"/>
-        </w:rPr>
-        <w:t xml:space="preserve">   </w:t>
-      </w:r>
-      <w:r>
-        <w:rPr>
-          <w:rFonts w:ascii="Times New Roman" w:hAnsi="Times New Roman"/>
-          <w:sz w:val="24"/>
-          <w:szCs w:val="24"/>
-        </w:rPr>
-        <w:t xml:space="preserve">b) Describe some test cases you tried out to make </w:t>
+        <w:t xml:space="preserve">ou tried out to make </w:t>
       </w:r>
       <w:r>
         <w:rPr>
@@ -3667,7 +3747,7 @@
 </file>
 
 <file path=customXml/itemProps1.xml><?xml version="1.0" encoding="utf-8"?>
-<ds:datastoreItem xmlns:ds="http://schemas.openxmlformats.org/officeDocument/2006/customXml" ds:itemID="{BDA610EB-995C-8A45-9200-7DC86A396C6D}">
+<ds:datastoreItem xmlns:ds="http://schemas.openxmlformats.org/officeDocument/2006/customXml" ds:itemID="{75AC4598-3435-BC41-8D2A-11841BF01825}">
   <ds:schemaRefs>
     <ds:schemaRef ds:uri="http://schemas.openxmlformats.org/officeDocument/2006/bibliography"/>
   </ds:schemaRefs>

</xml_diff>